<commit_message>
Adjusted position of trades
</commit_message>
<xml_diff>
--- a/dev/Instruction Manual.docx
+++ b/dev/Instruction Manual.docx
@@ -2,6 +2,7 @@
 <file path=word/document.xml><?xml version="1.0" encoding="utf-8"?>
 <w:document xmlns:ve="http://schemas.openxmlformats.org/markup-compatibility/2006" xmlns:o="urn:schemas-microsoft-com:office:office" xmlns:r="http://schemas.openxmlformats.org/officeDocument/2006/relationships" xmlns:m="http://schemas.openxmlformats.org/officeDocument/2006/math" xmlns:v="urn:schemas-microsoft-com:vml" xmlns:wp="http://schemas.openxmlformats.org/drawingml/2006/wordprocessingDrawing" xmlns:w10="urn:schemas-microsoft-com:office:word" xmlns:w="http://schemas.openxmlformats.org/wordprocessingml/2006/main" xmlns:wne="http://schemas.microsoft.com/office/word/2006/wordml">
   <w:body>
+    <w:p/>
     <w:p>
       <w:pPr>
         <w:pStyle w:val="Title"/>
@@ -12,17 +13,6 @@
           <w:sz w:val="72"/>
         </w:rPr>
       </w:pPr>
-    </w:p>
-    <w:p>
-      <w:pPr>
-        <w:pStyle w:val="Title"/>
-        <w:spacing w:after="0"/>
-        <w:jc w:val="center"/>
-        <w:rPr>
-          <w:smallCaps/>
-          <w:sz w:val="72"/>
-        </w:rPr>
-      </w:pPr>
       <w:r>
         <w:rPr>
           <w:smallCaps/>
@@ -56,31 +46,36 @@
         <w:t>Instructions Manual</w:t>
       </w:r>
     </w:p>
-    <w:p/>
-    <w:p/>
     <w:p>
       <w:pPr>
         <w:ind w:firstLine="0"/>
         <w:jc w:val="center"/>
       </w:pPr>
+    </w:p>
+    <w:p>
+      <w:pPr>
+        <w:ind w:firstLine="0"/>
+        <w:jc w:val="center"/>
+      </w:pPr>
+    </w:p>
+    <w:p>
+      <w:pPr>
+        <w:ind w:firstLine="0"/>
+        <w:jc w:val="center"/>
+      </w:pPr>
+      <w:r>
+        <w:t xml:space="preserve">   </w:t>
+      </w:r>
       <w:r>
         <w:rPr>
           <w:noProof/>
           <w:lang w:eastAsia="zh-CN" w:bidi="ar-SA"/>
         </w:rPr>
         <w:drawing>
-          <wp:anchor distT="0" distB="0" distL="114300" distR="114300" simplePos="0" relativeHeight="251662336" behindDoc="0" locked="0" layoutInCell="1" allowOverlap="1">
-            <wp:simplePos x="0" y="0"/>
-            <wp:positionH relativeFrom="column">
-              <wp:posOffset>2477242</wp:posOffset>
-            </wp:positionH>
-            <wp:positionV relativeFrom="paragraph">
-              <wp:posOffset>66230</wp:posOffset>
-            </wp:positionV>
-            <wp:extent cx="919101" cy="3420093"/>
+          <wp:inline distT="0" distB="0" distL="0" distR="0">
+            <wp:extent cx="2895600" cy="3543300"/>
             <wp:effectExtent l="19050" t="0" r="0" b="0"/>
-            <wp:wrapNone/>
-            <wp:docPr id="19" name="Picture 19"/>
+            <wp:docPr id="2" name="Picture 1" descr="http://i.imgur.com/qKoHtd4.png"/>
             <wp:cNvGraphicFramePr>
               <a:graphicFrameLocks xmlns:a="http://schemas.openxmlformats.org/drawingml/2006/main" noChangeAspect="1"/>
             </wp:cNvGraphicFramePr>
@@ -88,24 +83,13 @@
               <a:graphicData uri="http://schemas.openxmlformats.org/drawingml/2006/picture">
                 <pic:pic xmlns:pic="http://schemas.openxmlformats.org/drawingml/2006/picture">
                   <pic:nvPicPr>
-                    <pic:cNvPr id="0" name="Picture 19"/>
+                    <pic:cNvPr id="0" name="Picture 1" descr="http://i.imgur.com/qKoHtd4.png"/>
                     <pic:cNvPicPr>
                       <a:picLocks noChangeAspect="1" noChangeArrowheads="1"/>
                     </pic:cNvPicPr>
                   </pic:nvPicPr>
                   <pic:blipFill>
-                    <a:blip r:embed="rId5" cstate="print">
-                      <a:clrChange>
-                        <a:clrFrom>
-                          <a:srgbClr val="000000"/>
-                        </a:clrFrom>
-                        <a:clrTo>
-                          <a:srgbClr val="000000">
-                            <a:alpha val="0"/>
-                          </a:srgbClr>
-                        </a:clrTo>
-                      </a:clrChange>
-                    </a:blip>
+                    <a:blip r:embed="rId5" cstate="print"/>
                     <a:srcRect/>
                     <a:stretch>
                       <a:fillRect/>
@@ -114,7 +98,7 @@
                   <pic:spPr bwMode="auto">
                     <a:xfrm>
                       <a:off x="0" y="0"/>
-                      <a:ext cx="919101" cy="3420093"/>
+                      <a:ext cx="2895600" cy="3543300"/>
                     </a:xfrm>
                     <a:prstGeom prst="rect">
                       <a:avLst/>
@@ -130,179 +114,9 @@
                 </pic:pic>
               </a:graphicData>
             </a:graphic>
-          </wp:anchor>
+          </wp:inline>
         </w:drawing>
       </w:r>
-    </w:p>
-    <w:p>
-      <w:pPr>
-        <w:ind w:firstLine="0"/>
-      </w:pPr>
-      <w:r>
-        <w:rPr>
-          <w:noProof/>
-          <w:lang w:eastAsia="zh-CN" w:bidi="ar-SA"/>
-        </w:rPr>
-        <w:drawing>
-          <wp:anchor distT="0" distB="0" distL="114300" distR="114300" simplePos="0" relativeHeight="251661312" behindDoc="0" locked="0" layoutInCell="1" allowOverlap="1">
-            <wp:simplePos x="0" y="0"/>
-            <wp:positionH relativeFrom="column">
-              <wp:posOffset>1396588</wp:posOffset>
-            </wp:positionH>
-            <wp:positionV relativeFrom="paragraph">
-              <wp:posOffset>249728</wp:posOffset>
-            </wp:positionV>
-            <wp:extent cx="3211038" cy="2090057"/>
-            <wp:effectExtent l="19050" t="0" r="8412" b="0"/>
-            <wp:wrapNone/>
-            <wp:docPr id="23" name="Picture 23"/>
-            <wp:cNvGraphicFramePr>
-              <a:graphicFrameLocks xmlns:a="http://schemas.openxmlformats.org/drawingml/2006/main" noChangeAspect="1"/>
-            </wp:cNvGraphicFramePr>
-            <a:graphic xmlns:a="http://schemas.openxmlformats.org/drawingml/2006/main">
-              <a:graphicData uri="http://schemas.openxmlformats.org/drawingml/2006/picture">
-                <pic:pic xmlns:pic="http://schemas.openxmlformats.org/drawingml/2006/picture">
-                  <pic:nvPicPr>
-                    <pic:cNvPr id="0" name="Picture 23"/>
-                    <pic:cNvPicPr>
-                      <a:picLocks noChangeAspect="1" noChangeArrowheads="1"/>
-                    </pic:cNvPicPr>
-                  </pic:nvPicPr>
-                  <pic:blipFill>
-                    <a:blip r:embed="rId6" cstate="print">
-                      <a:clrChange>
-                        <a:clrFrom>
-                          <a:srgbClr val="000000"/>
-                        </a:clrFrom>
-                        <a:clrTo>
-                          <a:srgbClr val="000000">
-                            <a:alpha val="0"/>
-                          </a:srgbClr>
-                        </a:clrTo>
-                      </a:clrChange>
-                    </a:blip>
-                    <a:srcRect/>
-                    <a:stretch>
-                      <a:fillRect/>
-                    </a:stretch>
-                  </pic:blipFill>
-                  <pic:spPr bwMode="auto">
-                    <a:xfrm>
-                      <a:off x="0" y="0"/>
-                      <a:ext cx="3211038" cy="2090057"/>
-                    </a:xfrm>
-                    <a:prstGeom prst="rect">
-                      <a:avLst/>
-                    </a:prstGeom>
-                    <a:noFill/>
-                    <a:ln w="9525">
-                      <a:noFill/>
-                      <a:miter lim="800000"/>
-                      <a:headEnd/>
-                      <a:tailEnd/>
-                    </a:ln>
-                  </pic:spPr>
-                </pic:pic>
-              </a:graphicData>
-            </a:graphic>
-          </wp:anchor>
-        </w:drawing>
-      </w:r>
-      <w:r>
-        <w:rPr>
-          <w:noProof/>
-          <w:lang w:eastAsia="zh-CN" w:bidi="ar-SA"/>
-        </w:rPr>
-        <w:drawing>
-          <wp:anchor distT="0" distB="0" distL="114300" distR="114300" simplePos="0" relativeHeight="251658240" behindDoc="0" locked="0" layoutInCell="1" allowOverlap="1">
-            <wp:simplePos x="0" y="0"/>
-            <wp:positionH relativeFrom="column">
-              <wp:posOffset>1092530</wp:posOffset>
-            </wp:positionH>
-            <wp:positionV relativeFrom="paragraph">
-              <wp:posOffset>482781</wp:posOffset>
-            </wp:positionV>
-            <wp:extent cx="3562597" cy="1662183"/>
-            <wp:effectExtent l="0" t="114300" r="0" b="147567"/>
-            <wp:wrapNone/>
-            <wp:docPr id="1" name="Picture 1" descr="Sword_of_Seals.PNG (221×104)"/>
-            <wp:cNvGraphicFramePr>
-              <a:graphicFrameLocks xmlns:a="http://schemas.openxmlformats.org/drawingml/2006/main" noChangeAspect="1"/>
-            </wp:cNvGraphicFramePr>
-            <a:graphic xmlns:a="http://schemas.openxmlformats.org/drawingml/2006/main">
-              <a:graphicData uri="http://schemas.openxmlformats.org/drawingml/2006/picture">
-                <pic:pic xmlns:pic="http://schemas.openxmlformats.org/drawingml/2006/picture">
-                  <pic:nvPicPr>
-                    <pic:cNvPr id="0" name="Picture 1" descr="Sword_of_Seals.PNG (221×104)"/>
-                    <pic:cNvPicPr>
-                      <a:picLocks noChangeAspect="1" noChangeArrowheads="1"/>
-                    </pic:cNvPicPr>
-                  </pic:nvPicPr>
-                  <pic:blipFill>
-                    <a:blip r:embed="rId7" cstate="print"/>
-                    <a:srcRect/>
-                    <a:stretch>
-                      <a:fillRect/>
-                    </a:stretch>
-                  </pic:blipFill>
-                  <pic:spPr bwMode="auto">
-                    <a:xfrm rot="331592">
-                      <a:off x="0" y="0"/>
-                      <a:ext cx="3562597" cy="1662183"/>
-                    </a:xfrm>
-                    <a:prstGeom prst="rect">
-                      <a:avLst/>
-                    </a:prstGeom>
-                    <a:noFill/>
-                    <a:ln w="9525">
-                      <a:noFill/>
-                      <a:miter lim="800000"/>
-                      <a:headEnd/>
-                      <a:tailEnd/>
-                    </a:ln>
-                  </pic:spPr>
-                </pic:pic>
-              </a:graphicData>
-            </a:graphic>
-          </wp:anchor>
-        </w:drawing>
-      </w:r>
-    </w:p>
-    <w:p>
-      <w:pPr>
-        <w:ind w:firstLine="0"/>
-        <w:jc w:val="center"/>
-      </w:pPr>
-    </w:p>
-    <w:p>
-      <w:pPr>
-        <w:ind w:firstLine="0"/>
-        <w:jc w:val="center"/>
-      </w:pPr>
-    </w:p>
-    <w:p>
-      <w:pPr>
-        <w:ind w:firstLine="0"/>
-        <w:jc w:val="center"/>
-      </w:pPr>
-    </w:p>
-    <w:p>
-      <w:pPr>
-        <w:ind w:firstLine="0"/>
-        <w:jc w:val="center"/>
-      </w:pPr>
-    </w:p>
-    <w:p>
-      <w:pPr>
-        <w:ind w:firstLine="0"/>
-        <w:jc w:val="center"/>
-      </w:pPr>
-    </w:p>
-    <w:p>
-      <w:pPr>
-        <w:ind w:firstLine="0"/>
-        <w:jc w:val="center"/>
-      </w:pPr>
     </w:p>
     <w:p>
       <w:pPr>
@@ -614,7 +428,7 @@
       <w:r>
         <w:t xml:space="preserve">The server will display its local IP address. If you are playing over LAN (i.e. connected to the same network), use this IP. Otherwise you will need to find your public IP. </w:t>
       </w:r>
-      <w:hyperlink r:id="rId8" w:tooltip="External link" w:history="1">
+      <w:hyperlink r:id="rId6" w:tooltip="External link" w:history="1">
         <w:r>
           <w:rPr>
             <w:rStyle w:val="Hyperlink"/>
@@ -666,7 +480,7 @@
                     </pic:cNvPicPr>
                   </pic:nvPicPr>
                   <pic:blipFill>
-                    <a:blip r:embed="rId9" cstate="print"/>
+                    <a:blip r:embed="rId7" cstate="print"/>
                     <a:srcRect/>
                     <a:stretch>
                       <a:fillRect/>
@@ -874,7 +688,7 @@
                     </pic:cNvPicPr>
                   </pic:nvPicPr>
                   <pic:blipFill>
-                    <a:blip r:embed="rId10" cstate="print"/>
+                    <a:blip r:embed="rId8" cstate="print"/>
                     <a:srcRect/>
                     <a:stretch>
                       <a:fillRect/>
@@ -944,7 +758,7 @@
                     </pic:cNvPicPr>
                   </pic:nvPicPr>
                   <pic:blipFill>
-                    <a:blip r:embed="rId11" cstate="print"/>
+                    <a:blip r:embed="rId9" cstate="print"/>
                     <a:srcRect/>
                     <a:stretch>
                       <a:fillRect/>
@@ -1145,7 +959,7 @@
                     </pic:cNvPicPr>
                   </pic:nvPicPr>
                   <pic:blipFill>
-                    <a:blip r:embed="rId12" cstate="print"/>
+                    <a:blip r:embed="rId10" cstate="print"/>
                     <a:srcRect/>
                     <a:stretch>
                       <a:fillRect/>
@@ -1334,7 +1148,7 @@
                     </pic:cNvPicPr>
                   </pic:nvPicPr>
                   <pic:blipFill>
-                    <a:blip r:embed="rId13" cstate="print"/>
+                    <a:blip r:embed="rId11" cstate="print"/>
                     <a:srcRect/>
                     <a:stretch>
                       <a:fillRect/>
@@ -1535,7 +1349,7 @@
                     </pic:cNvPicPr>
                   </pic:nvPicPr>
                   <pic:blipFill>
-                    <a:blip r:embed="rId14" cstate="print"/>
+                    <a:blip r:embed="rId12" cstate="print"/>
                     <a:srcRect/>
                     <a:stretch>
                       <a:fillRect/>

</xml_diff>